<commit_message>
add website to resume
</commit_message>
<xml_diff>
--- a/assets/docs/LorenzResume9:4:25.docx
+++ b/assets/docs/LorenzResume9:4:25.docx
@@ -50,16 +50,16 @@
         <w:spacing w:before="0"/>
         <w:rPr>
           <w:rFonts w:ascii="Arial" w:hAnsi="Arial" w:cs="Arial"/>
-          <w:sz w:val="18"/>
-          <w:szCs w:val="18"/>
-          <w:u w:val="none"/>
-        </w:rPr>
-      </w:pPr>
-      <w:r>
-        <w:rPr>
-          <w:rFonts w:ascii="Arial" w:hAnsi="Arial" w:cs="Arial"/>
-          <w:sz w:val="18"/>
-          <w:szCs w:val="18"/>
+          <w:sz w:val="15"/>
+          <w:szCs w:val="15"/>
+          <w:u w:val="none"/>
+        </w:rPr>
+      </w:pPr>
+      <w:r>
+        <w:rPr>
+          <w:rFonts w:ascii="Arial" w:hAnsi="Arial" w:cs="Arial"/>
+          <w:sz w:val="15"/>
+          <w:szCs w:val="15"/>
           <w:u w:val="none"/>
         </w:rPr>
         <w:t>(215) 837-6589</w:t>
@@ -68,8 +68,8 @@
         <w:rPr>
           <w:rFonts w:ascii="Arial" w:hAnsi="Arial" w:cs="Arial"/>
           <w:spacing w:val="73"/>
-          <w:sz w:val="14"/>
-          <w:szCs w:val="14"/>
+          <w:sz w:val="15"/>
+          <w:szCs w:val="15"/>
           <w:u w:val="none"/>
         </w:rPr>
         <w:t xml:space="preserve"> </w:t>
@@ -78,8 +78,8 @@
         <w:rPr>
           <w:rFonts w:ascii="Cambria Math" w:eastAsia="Cambria" w:hAnsi="Cambria Math" w:cs="Cambria Math"/>
           <w:color w:val="357CA3"/>
-          <w:sz w:val="18"/>
-          <w:szCs w:val="18"/>
+          <w:sz w:val="15"/>
+          <w:szCs w:val="15"/>
           <w:u w:val="none"/>
         </w:rPr>
         <w:t>⦿</w:t>
@@ -90,8 +90,101 @@
           <w:color w:val="357CA3"/>
           <w:spacing w:val="63"/>
           <w:w w:val="150"/>
-          <w:sz w:val="14"/>
-          <w:szCs w:val="14"/>
+          <w:sz w:val="15"/>
+          <w:szCs w:val="15"/>
+          <w:u w:val="none"/>
+        </w:rPr>
+        <w:t xml:space="preserve"> </w:t>
+      </w:r>
+      <w:r>
+        <w:rPr>
+          <w:sz w:val="15"/>
+          <w:szCs w:val="15"/>
+        </w:rPr>
+        <w:fldChar w:fldCharType="begin"/>
+      </w:r>
+      <w:r>
+        <w:rPr>
+          <w:sz w:val="15"/>
+          <w:szCs w:val="15"/>
+        </w:rPr>
+        <w:instrText>HYPERLINK "mailto:aidanlorenz@gmail.com"</w:instrText>
+      </w:r>
+      <w:r>
+        <w:rPr>
+          <w:sz w:val="15"/>
+          <w:szCs w:val="15"/>
+        </w:rPr>
+      </w:r>
+      <w:r>
+        <w:rPr>
+          <w:sz w:val="15"/>
+          <w:szCs w:val="15"/>
+        </w:rPr>
+        <w:fldChar w:fldCharType="separate"/>
+      </w:r>
+      <w:r>
+        <w:rPr>
+          <w:rStyle w:val="Hyperlink"/>
+          <w:rFonts w:ascii="Arial" w:hAnsi="Arial" w:cs="Arial"/>
+          <w:sz w:val="15"/>
+          <w:szCs w:val="15"/>
+        </w:rPr>
+        <w:t>aida</w:t>
+      </w:r>
+      <w:r>
+        <w:rPr>
+          <w:rStyle w:val="Hyperlink"/>
+          <w:rFonts w:ascii="Arial" w:hAnsi="Arial" w:cs="Arial"/>
+          <w:sz w:val="15"/>
+          <w:szCs w:val="15"/>
+        </w:rPr>
+        <w:t>n</w:t>
+      </w:r>
+      <w:r>
+        <w:rPr>
+          <w:rStyle w:val="Hyperlink"/>
+          <w:rFonts w:ascii="Arial" w:hAnsi="Arial" w:cs="Arial"/>
+          <w:sz w:val="15"/>
+          <w:szCs w:val="15"/>
+        </w:rPr>
+        <w:t>lorenz@gmail.com</w:t>
+      </w:r>
+      <w:r>
+        <w:rPr>
+          <w:sz w:val="15"/>
+          <w:szCs w:val="15"/>
+        </w:rPr>
+        <w:fldChar w:fldCharType="end"/>
+      </w:r>
+      <w:r>
+        <w:rPr>
+          <w:rFonts w:ascii="Arial" w:hAnsi="Arial" w:cs="Arial"/>
+          <w:spacing w:val="74"/>
+          <w:sz w:val="15"/>
+          <w:szCs w:val="15"/>
+          <w:u w:val="none"/>
+        </w:rPr>
+        <w:t xml:space="preserve"> </w:t>
+      </w:r>
+      <w:r>
+        <w:rPr>
+          <w:rFonts w:ascii="Cambria Math" w:eastAsia="Cambria" w:hAnsi="Cambria Math" w:cs="Cambria Math"/>
+          <w:color w:val="357CA3"/>
+          <w:sz w:val="15"/>
+          <w:szCs w:val="15"/>
+          <w:u w:val="none"/>
+        </w:rPr>
+        <w:t>⦿</w:t>
+      </w:r>
+      <w:r>
+        <w:rPr>
+          <w:rFonts w:ascii="Arial" w:eastAsia="Cambria" w:hAnsi="Arial" w:cs="Arial"/>
+          <w:color w:val="357CA3"/>
+          <w:spacing w:val="63"/>
+          <w:w w:val="150"/>
+          <w:sz w:val="15"/>
+          <w:szCs w:val="15"/>
           <w:u w:val="none"/>
         </w:rPr>
         <w:t xml:space="preserve"> </w:t>
@@ -101,51 +194,8 @@
           <w:rPr>
             <w:rStyle w:val="Hyperlink"/>
             <w:rFonts w:ascii="Arial" w:hAnsi="Arial" w:cs="Arial"/>
-            <w:sz w:val="18"/>
-            <w:szCs w:val="18"/>
-          </w:rPr>
-          <w:t>aidanlorenz@gmail.com</w:t>
-        </w:r>
-      </w:hyperlink>
-      <w:r>
-        <w:rPr>
-          <w:rFonts w:ascii="Arial" w:hAnsi="Arial" w:cs="Arial"/>
-          <w:spacing w:val="74"/>
-          <w:sz w:val="14"/>
-          <w:szCs w:val="14"/>
-          <w:u w:val="none"/>
-        </w:rPr>
-        <w:t xml:space="preserve"> </w:t>
-      </w:r>
-      <w:r>
-        <w:rPr>
-          <w:rFonts w:ascii="Cambria Math" w:eastAsia="Cambria" w:hAnsi="Cambria Math" w:cs="Cambria Math"/>
-          <w:color w:val="357CA3"/>
-          <w:sz w:val="18"/>
-          <w:szCs w:val="18"/>
-          <w:u w:val="none"/>
-        </w:rPr>
-        <w:t>⦿</w:t>
-      </w:r>
-      <w:r>
-        <w:rPr>
-          <w:rFonts w:ascii="Arial" w:eastAsia="Cambria" w:hAnsi="Arial" w:cs="Arial"/>
-          <w:color w:val="357CA3"/>
-          <w:spacing w:val="63"/>
-          <w:w w:val="150"/>
-          <w:sz w:val="14"/>
-          <w:szCs w:val="14"/>
-          <w:u w:val="none"/>
-        </w:rPr>
-        <w:t xml:space="preserve"> </w:t>
-      </w:r>
-      <w:hyperlink r:id="rId6" w:history="1">
-        <w:r>
-          <w:rPr>
-            <w:rStyle w:val="Hyperlink"/>
-            <w:rFonts w:ascii="Arial" w:hAnsi="Arial" w:cs="Arial"/>
-            <w:sz w:val="18"/>
-            <w:szCs w:val="18"/>
+            <w:sz w:val="15"/>
+            <w:szCs w:val="15"/>
             <w:u w:val="thick"/>
           </w:rPr>
           <w:t>linkedin.com/in/</w:t>
@@ -155,8 +205,8 @@
           <w:rPr>
             <w:rStyle w:val="Hyperlink"/>
             <w:rFonts w:ascii="Arial" w:hAnsi="Arial" w:cs="Arial"/>
-            <w:sz w:val="18"/>
-            <w:szCs w:val="18"/>
+            <w:sz w:val="15"/>
+            <w:szCs w:val="15"/>
             <w:u w:val="thick"/>
           </w:rPr>
           <w:t>aidan-lorenz</w:t>
@@ -167,8 +217,8 @@
         <w:rPr>
           <w:rFonts w:ascii="Arial" w:hAnsi="Arial" w:cs="Arial"/>
           <w:spacing w:val="74"/>
-          <w:sz w:val="14"/>
-          <w:szCs w:val="14"/>
+          <w:sz w:val="15"/>
+          <w:szCs w:val="15"/>
           <w:u w:val="none"/>
         </w:rPr>
         <w:t xml:space="preserve"> </w:t>
@@ -177,8 +227,8 @@
         <w:rPr>
           <w:rFonts w:ascii="Cambria Math" w:eastAsia="Cambria" w:hAnsi="Cambria Math" w:cs="Cambria Math"/>
           <w:color w:val="357CA3"/>
-          <w:sz w:val="18"/>
-          <w:szCs w:val="18"/>
+          <w:sz w:val="15"/>
+          <w:szCs w:val="15"/>
           <w:u w:val="none"/>
         </w:rPr>
         <w:t>⦿</w:t>
@@ -189,19 +239,19 @@
           <w:color w:val="357CA3"/>
           <w:spacing w:val="63"/>
           <w:w w:val="150"/>
-          <w:sz w:val="14"/>
-          <w:szCs w:val="14"/>
+          <w:sz w:val="15"/>
+          <w:szCs w:val="15"/>
           <w:u w:val="none"/>
         </w:rPr>
         <w:t xml:space="preserve"> </w:t>
       </w:r>
-      <w:hyperlink r:id="rId7" w:history="1">
+      <w:hyperlink r:id="rId6" w:history="1">
         <w:r>
           <w:rPr>
             <w:rStyle w:val="Hyperlink"/>
             <w:rFonts w:ascii="Arial" w:hAnsi="Arial" w:cs="Arial"/>
-            <w:sz w:val="18"/>
-            <w:szCs w:val="18"/>
+            <w:sz w:val="15"/>
+            <w:szCs w:val="15"/>
             <w:u w:val="thick"/>
           </w:rPr>
           <w:t>github.com/</w:t>
@@ -211,8 +261,8 @@
           <w:rPr>
             <w:rStyle w:val="Hyperlink"/>
             <w:rFonts w:ascii="Arial" w:hAnsi="Arial" w:cs="Arial"/>
-            <w:sz w:val="18"/>
-            <w:szCs w:val="18"/>
+            <w:sz w:val="15"/>
+            <w:szCs w:val="15"/>
             <w:u w:val="thick"/>
           </w:rPr>
           <w:t>aidanlorenz</w:t>
@@ -223,8 +273,8 @@
         <w:rPr>
           <w:rFonts w:ascii="Arial" w:hAnsi="Arial" w:cs="Arial"/>
           <w:spacing w:val="74"/>
-          <w:sz w:val="14"/>
-          <w:szCs w:val="14"/>
+          <w:sz w:val="15"/>
+          <w:szCs w:val="15"/>
           <w:u w:val="none"/>
         </w:rPr>
         <w:t xml:space="preserve"> </w:t>
@@ -233,8 +283,8 @@
         <w:rPr>
           <w:rFonts w:ascii="Cambria Math" w:eastAsia="Cambria" w:hAnsi="Cambria Math" w:cs="Cambria Math"/>
           <w:color w:val="357CA3"/>
-          <w:sz w:val="18"/>
-          <w:szCs w:val="18"/>
+          <w:sz w:val="15"/>
+          <w:szCs w:val="15"/>
           <w:u w:val="none"/>
         </w:rPr>
         <w:t>⦿</w:t>
@@ -245,17 +295,59 @@
           <w:color w:val="357CA3"/>
           <w:spacing w:val="63"/>
           <w:w w:val="150"/>
-          <w:sz w:val="14"/>
-          <w:szCs w:val="14"/>
+          <w:sz w:val="15"/>
+          <w:szCs w:val="15"/>
           <w:u w:val="none"/>
         </w:rPr>
         <w:t xml:space="preserve"> </w:t>
       </w:r>
-      <w:r>
-        <w:rPr>
-          <w:rFonts w:ascii="Arial" w:hAnsi="Arial" w:cs="Arial"/>
-          <w:sz w:val="18"/>
-          <w:szCs w:val="18"/>
+      <w:hyperlink r:id="rId7" w:history="1">
+        <w:r>
+          <w:rPr>
+            <w:rStyle w:val="Hyperlink"/>
+            <w:rFonts w:ascii="Arial" w:hAnsi="Arial" w:cs="Arial"/>
+            <w:sz w:val="15"/>
+            <w:szCs w:val="15"/>
+            <w:u w:val="thick"/>
+          </w:rPr>
+          <w:t>aidanlorenz.com</w:t>
+        </w:r>
+      </w:hyperlink>
+      <w:r>
+        <w:rPr>
+          <w:rFonts w:ascii="Arial" w:hAnsi="Arial" w:cs="Arial"/>
+          <w:spacing w:val="74"/>
+          <w:sz w:val="15"/>
+          <w:szCs w:val="15"/>
+          <w:u w:val="none"/>
+        </w:rPr>
+        <w:t xml:space="preserve"> </w:t>
+      </w:r>
+      <w:r>
+        <w:rPr>
+          <w:rFonts w:ascii="Cambria Math" w:eastAsia="Cambria" w:hAnsi="Cambria Math" w:cs="Cambria Math"/>
+          <w:color w:val="357CA3"/>
+          <w:sz w:val="15"/>
+          <w:szCs w:val="15"/>
+          <w:u w:val="none"/>
+        </w:rPr>
+        <w:t>⦿</w:t>
+      </w:r>
+      <w:r>
+        <w:rPr>
+          <w:rFonts w:ascii="Cambria Math" w:eastAsia="Cambria" w:hAnsi="Cambria Math" w:cs="Cambria Math"/>
+          <w:color w:val="357CA3"/>
+          <w:sz w:val="15"/>
+          <w:szCs w:val="15"/>
+          <w:u w:val="none"/>
+        </w:rPr>
+        <w:t xml:space="preserve"> </w:t>
+      </w:r>
+      <w:r>
+        <w:rPr>
+          <w:rFonts w:ascii="Arial" w:hAnsi="Arial" w:cs="Arial"/>
+          <w:sz w:val="15"/>
+          <w:szCs w:val="15"/>
           <w:u w:val="none"/>
         </w:rPr>
         <w:t>Philadelphia, PA</w:t>
@@ -493,17 +585,7 @@
           <w:szCs w:val="20"/>
           <w:u w:val="none"/>
         </w:rPr>
-        <w:t>LaTeX</w:t>
-      </w:r>
-      <w:r>
-        <w:rPr>
-          <w:rFonts w:ascii="Arial" w:hAnsi="Arial" w:cs="Arial"/>
-          <w:color w:val="000000" w:themeColor="text1"/>
-          <w:sz w:val="20"/>
-          <w:szCs w:val="20"/>
-          <w:u w:val="none"/>
-        </w:rPr>
-        <w:t xml:space="preserve">, </w:t>
+        <w:t xml:space="preserve">LaTeX, </w:t>
       </w:r>
       <w:r>
         <w:rPr>
@@ -1332,17 +1414,7 @@
           <w:szCs w:val="20"/>
           <w:u w:val="none"/>
         </w:rPr>
-        <w:t>August 2024</w:t>
-      </w:r>
-      <w:r>
-        <w:rPr>
-          <w:rFonts w:ascii="Arial" w:hAnsi="Arial" w:cs="Arial"/>
-          <w:color w:val="000000" w:themeColor="text1"/>
-          <w:sz w:val="20"/>
-          <w:szCs w:val="20"/>
-          <w:u w:val="none"/>
-        </w:rPr>
-        <w:t xml:space="preserve"> – Present</w:t>
+        <w:t>August 2024 – Present</w:t>
       </w:r>
     </w:p>
     <w:p>
@@ -1403,37 +1475,7 @@
           <w:szCs w:val="20"/>
           <w:u w:val="none"/>
         </w:rPr>
-        <w:t>Fine-tune CV models on custom real &amp; synthetic datasets and e</w:t>
-      </w:r>
-      <w:r>
-        <w:rPr>
-          <w:rFonts w:ascii="Arial Narrow" w:hAnsi="Arial Narrow" w:cs="Arial"/>
-          <w:color w:val="000000" w:themeColor="text1"/>
-          <w:sz w:val="20"/>
-          <w:szCs w:val="20"/>
-          <w:u w:val="none"/>
-        </w:rPr>
-        <w:t>xperiment with SSL</w:t>
-      </w:r>
-      <w:r>
-        <w:rPr>
-          <w:rFonts w:ascii="Arial Narrow" w:hAnsi="Arial Narrow" w:cs="Arial"/>
-          <w:color w:val="000000" w:themeColor="text1"/>
-          <w:sz w:val="20"/>
-          <w:szCs w:val="20"/>
-          <w:u w:val="none"/>
-        </w:rPr>
-        <w:t xml:space="preserve"> techniques </w:t>
-      </w:r>
-      <w:r>
-        <w:rPr>
-          <w:rFonts w:ascii="Arial Narrow" w:hAnsi="Arial Narrow" w:cs="Arial"/>
-          <w:color w:val="000000" w:themeColor="text1"/>
-          <w:sz w:val="20"/>
-          <w:szCs w:val="20"/>
-          <w:u w:val="none"/>
-        </w:rPr>
-        <w:t xml:space="preserve">(DINO) </w:t>
+        <w:t xml:space="preserve">Fine-tune CV models on custom real &amp; synthetic datasets and experiment with SSL techniques (DINO) </w:t>
       </w:r>
       <w:r>
         <w:rPr>
@@ -3114,17 +3156,7 @@
           <w:szCs w:val="20"/>
           <w:u w:val="none"/>
         </w:rPr>
-        <w:t>ARKA Excellence Award</w:t>
-      </w:r>
-      <w:r>
-        <w:rPr>
-          <w:rFonts w:ascii="Arial" w:hAnsi="Arial" w:cs="Arial"/>
-          <w:color w:val="000000" w:themeColor="text1"/>
-          <w:sz w:val="20"/>
-          <w:szCs w:val="20"/>
-          <w:u w:val="none"/>
-        </w:rPr>
-        <w:t xml:space="preserve"> </w:t>
+        <w:t xml:space="preserve">ARKA Excellence Award </w:t>
       </w:r>
       <w:r>
         <w:rPr>

</xml_diff>